<commit_message>
use git_upload_now 2019/10/13 22:59:16.23
</commit_message>
<xml_diff>
--- a/temp/3.docx
+++ b/temp/3.docx
@@ -14,9 +14,9 @@
           <w:noProof/>
         </w:rPr>
         <w:drawing>
-          <wp:inline distT="0" distB="0" distL="0" distR="0" wp14:anchorId="1BE2A261" wp14:editId="633DCED9">
-            <wp:extent cx="1080000" cy="1329840"/>
-            <wp:effectExtent l="0" t="0" r="6350" b="3810"/>
+          <wp:inline distT="0" distB="0" distL="0" distR="0" wp14:anchorId="1BE2A261" wp14:editId="3FDB6C98">
+            <wp:extent cx="1022760" cy="1260000"/>
+            <wp:effectExtent l="0" t="0" r="6350" b="0"/>
             <wp:docPr id="1" name="圖片 1"/>
             <wp:cNvGraphicFramePr>
               <a:graphicFrameLocks xmlns:a="http://schemas.openxmlformats.org/drawingml/2006/main" noChangeAspect="1"/>
@@ -46,7 +46,7 @@
                   <pic:spPr bwMode="auto">
                     <a:xfrm>
                       <a:off x="0" y="0"/>
-                      <a:ext cx="1080000" cy="1329840"/>
+                      <a:ext cx="1022760" cy="1260000"/>
                     </a:xfrm>
                     <a:prstGeom prst="rect">
                       <a:avLst/>
@@ -67,24 +67,24 @@
           <w:rFonts w:eastAsia="PMingLiU"/>
           <w:lang w:eastAsia="zh-TW"/>
         </w:rPr>
-        <w:t xml:space="preserve">    </w:t>
-      </w:r>
-      <w:r>
-        <w:rPr>
-          <w:rFonts w:eastAsia="PMingLiU" w:hint="eastAsia"/>
-          <w:lang w:eastAsia="zh-TW"/>
-        </w:rPr>
-        <w:t xml:space="preserve"> </w:t>
+        <w:t xml:space="preserve">  </w:t>
+      </w:r>
+      <w:r>
+        <w:rPr>
+          <w:rFonts w:eastAsia="PMingLiU" w:hint="eastAsia"/>
+          <w:lang w:eastAsia="zh-TW"/>
+        </w:rPr>
+        <w:t xml:space="preserve">   </w:t>
       </w:r>
       <w:r>
         <w:rPr>
           <w:noProof/>
         </w:rPr>
         <w:drawing>
-          <wp:inline distT="0" distB="0" distL="0" distR="0" wp14:anchorId="4B85BB97" wp14:editId="647A6040">
-            <wp:extent cx="1080000" cy="1329840"/>
-            <wp:effectExtent l="0" t="0" r="6350" b="3810"/>
-            <wp:docPr id="2" name="圖片 2"/>
+          <wp:inline distT="0" distB="0" distL="0" distR="0" wp14:anchorId="1B8003E0" wp14:editId="19217A20">
+            <wp:extent cx="1022760" cy="1260000"/>
+            <wp:effectExtent l="0" t="0" r="6350" b="0"/>
+            <wp:docPr id="9" name="圖片 9"/>
             <wp:cNvGraphicFramePr>
               <a:graphicFrameLocks xmlns:a="http://schemas.openxmlformats.org/drawingml/2006/main" noChangeAspect="1"/>
             </wp:cNvGraphicFramePr>
@@ -113,7 +113,7 @@
                   <pic:spPr bwMode="auto">
                     <a:xfrm>
                       <a:off x="0" y="0"/>
-                      <a:ext cx="1080000" cy="1329840"/>
+                      <a:ext cx="1022760" cy="1260000"/>
                     </a:xfrm>
                     <a:prstGeom prst="rect">
                       <a:avLst/>
@@ -134,24 +134,31 @@
           <w:rFonts w:eastAsia="PMingLiU"/>
           <w:lang w:eastAsia="zh-TW"/>
         </w:rPr>
-        <w:t xml:space="preserve">    </w:t>
-      </w:r>
-      <w:r>
-        <w:rPr>
-          <w:rFonts w:eastAsia="PMingLiU"/>
-          <w:lang w:eastAsia="zh-TW"/>
-        </w:rPr>
-        <w:t xml:space="preserve"> </w:t>
+        <w:t xml:space="preserve">  </w:t>
+      </w:r>
+      <w:r>
+        <w:rPr>
+          <w:rFonts w:eastAsia="PMingLiU" w:hint="eastAsia"/>
+          <w:lang w:eastAsia="zh-TW"/>
+        </w:rPr>
+        <w:t xml:space="preserve"> </w:t>
+      </w:r>
+      <w:r>
+        <w:rPr>
+          <w:rFonts w:eastAsia="PMingLiU" w:hint="eastAsia"/>
+          <w:lang w:eastAsia="zh-TW"/>
+        </w:rPr>
+        <w:t xml:space="preserve">  </w:t>
       </w:r>
       <w:r>
         <w:rPr>
           <w:noProof/>
         </w:rPr>
         <w:drawing>
-          <wp:inline distT="0" distB="0" distL="0" distR="0" wp14:anchorId="45CB73A2" wp14:editId="291FD569">
-            <wp:extent cx="1080000" cy="1329840"/>
-            <wp:effectExtent l="0" t="0" r="6350" b="3810"/>
-            <wp:docPr id="3" name="圖片 3"/>
+          <wp:inline distT="0" distB="0" distL="0" distR="0" wp14:anchorId="6B297B38" wp14:editId="3168FC78">
+            <wp:extent cx="1022760" cy="1260000"/>
+            <wp:effectExtent l="0" t="0" r="6350" b="0"/>
+            <wp:docPr id="10" name="圖片 10"/>
             <wp:cNvGraphicFramePr>
               <a:graphicFrameLocks xmlns:a="http://schemas.openxmlformats.org/drawingml/2006/main" noChangeAspect="1"/>
             </wp:cNvGraphicFramePr>
@@ -180,7 +187,7 @@
                   <pic:spPr bwMode="auto">
                     <a:xfrm>
                       <a:off x="0" y="0"/>
-                      <a:ext cx="1080000" cy="1329840"/>
+                      <a:ext cx="1022760" cy="1260000"/>
                     </a:xfrm>
                     <a:prstGeom prst="rect">
                       <a:avLst/>
@@ -201,24 +208,38 @@
           <w:rFonts w:eastAsia="PMingLiU"/>
           <w:lang w:eastAsia="zh-TW"/>
         </w:rPr>
-        <w:t xml:space="preserve">    </w:t>
-      </w:r>
-      <w:r>
-        <w:rPr>
-          <w:rFonts w:eastAsia="PMingLiU"/>
-          <w:lang w:eastAsia="zh-TW"/>
-        </w:rPr>
-        <w:t xml:space="preserve"> </w:t>
+        <w:t xml:space="preserve"> </w:t>
+      </w:r>
+      <w:r>
+        <w:rPr>
+          <w:rFonts w:eastAsia="PMingLiU" w:hint="eastAsia"/>
+          <w:lang w:eastAsia="zh-TW"/>
+        </w:rPr>
+        <w:t xml:space="preserve"> </w:t>
+      </w:r>
+      <w:r>
+        <w:rPr>
+          <w:rFonts w:eastAsia="PMingLiU"/>
+          <w:lang w:eastAsia="zh-TW"/>
+        </w:rPr>
+        <w:t xml:space="preserve"> </w:t>
+      </w:r>
+      <w:r>
+        <w:rPr>
+          <w:rFonts w:eastAsia="PMingLiU" w:hint="eastAsia"/>
+          <w:lang w:eastAsia="zh-TW"/>
+        </w:rPr>
+        <w:t xml:space="preserve">  </w:t>
       </w:r>
       <w:r>
         <w:rPr>
           <w:noProof/>
         </w:rPr>
         <w:drawing>
-          <wp:inline distT="0" distB="0" distL="0" distR="0" wp14:anchorId="454AE287" wp14:editId="64E13686">
-            <wp:extent cx="1080000" cy="1329840"/>
-            <wp:effectExtent l="0" t="0" r="6350" b="3810"/>
-            <wp:docPr id="4" name="圖片 4"/>
+          <wp:inline distT="0" distB="0" distL="0" distR="0" wp14:anchorId="5982BB57" wp14:editId="0759E8C7">
+            <wp:extent cx="1022760" cy="1260000"/>
+            <wp:effectExtent l="0" t="0" r="6350" b="0"/>
+            <wp:docPr id="11" name="圖片 11"/>
             <wp:cNvGraphicFramePr>
               <a:graphicFrameLocks xmlns:a="http://schemas.openxmlformats.org/drawingml/2006/main" noChangeAspect="1"/>
             </wp:cNvGraphicFramePr>
@@ -247,7 +268,7 @@
                   <pic:spPr bwMode="auto">
                     <a:xfrm>
                       <a:off x="0" y="0"/>
-                      <a:ext cx="1080000" cy="1329840"/>
+                      <a:ext cx="1022760" cy="1260000"/>
                     </a:xfrm>
                     <a:prstGeom prst="rect">
                       <a:avLst/>
@@ -268,24 +289,38 @@
           <w:rFonts w:eastAsia="PMingLiU"/>
           <w:lang w:eastAsia="zh-TW"/>
         </w:rPr>
-        <w:t xml:space="preserve"> </w:t>
-      </w:r>
-      <w:r>
-        <w:rPr>
-          <w:rFonts w:eastAsia="PMingLiU"/>
-          <w:lang w:eastAsia="zh-TW"/>
-        </w:rPr>
-        <w:t xml:space="preserve">    </w:t>
+        <w:t xml:space="preserve">  </w:t>
+      </w:r>
+      <w:r>
+        <w:rPr>
+          <w:rFonts w:eastAsia="PMingLiU" w:hint="eastAsia"/>
+          <w:lang w:eastAsia="zh-TW"/>
+        </w:rPr>
+        <w:t xml:space="preserve"> </w:t>
+      </w:r>
+      <w:r>
+        <w:rPr>
+          <w:rFonts w:eastAsia="PMingLiU" w:hint="eastAsia"/>
+          <w:lang w:eastAsia="zh-TW"/>
+        </w:rPr>
+        <w:t xml:space="preserve"> </w:t>
+      </w:r>
+      <w:r>
+        <w:rPr>
+          <w:rFonts w:eastAsia="PMingLiU" w:hint="eastAsia"/>
+          <w:lang w:eastAsia="zh-TW"/>
+        </w:rPr>
+        <w:t xml:space="preserve"> </w:t>
       </w:r>
       <w:r>
         <w:rPr>
           <w:noProof/>
         </w:rPr>
         <w:drawing>
-          <wp:inline distT="0" distB="0" distL="0" distR="0" wp14:anchorId="2EF59895" wp14:editId="1EEB672B">
-            <wp:extent cx="1080000" cy="1329840"/>
-            <wp:effectExtent l="0" t="0" r="6350" b="3810"/>
-            <wp:docPr id="5" name="圖片 5"/>
+          <wp:inline distT="0" distB="0" distL="0" distR="0" wp14:anchorId="06BE35CE" wp14:editId="4A22C440">
+            <wp:extent cx="1022760" cy="1260000"/>
+            <wp:effectExtent l="0" t="0" r="6350" b="0"/>
+            <wp:docPr id="12" name="圖片 12"/>
             <wp:cNvGraphicFramePr>
               <a:graphicFrameLocks xmlns:a="http://schemas.openxmlformats.org/drawingml/2006/main" noChangeAspect="1"/>
             </wp:cNvGraphicFramePr>
@@ -314,7 +349,7 @@
                   <pic:spPr bwMode="auto">
                     <a:xfrm>
                       <a:off x="0" y="0"/>
-                      <a:ext cx="1080000" cy="1329840"/>
+                      <a:ext cx="1022760" cy="1260000"/>
                     </a:xfrm>
                     <a:prstGeom prst="rect">
                       <a:avLst/>
@@ -330,13 +365,6 @@
           </wp:inline>
         </w:drawing>
       </w:r>
-      <w:r>
-        <w:rPr>
-          <w:rFonts w:eastAsia="PMingLiU"/>
-          <w:lang w:eastAsia="zh-TW"/>
-        </w:rPr>
-        <w:t xml:space="preserve"> </w:t>
-      </w:r>
     </w:p>
     <w:p>
       <w:pPr>
@@ -349,19 +377,27 @@
     <w:p>
       <w:pPr>
         <w:rPr>
-          <w:rFonts w:eastAsia="PMingLiU"/>
+          <w:rFonts w:eastAsia="PMingLiU" w:hint="eastAsia"/>
           <w:lang w:eastAsia="zh-TW"/>
         </w:rPr>
       </w:pPr>
+    </w:p>
+    <w:p>
+      <w:pPr>
+        <w:rPr>
+          <w:rFonts w:eastAsia="PMingLiU"/>
+          <w:lang w:eastAsia="zh-TW"/>
+        </w:rPr>
+      </w:pPr>
       <w:r>
         <w:rPr>
           <w:noProof/>
         </w:rPr>
         <w:drawing>
-          <wp:inline distT="0" distB="0" distL="0" distR="0" wp14:anchorId="7B3DD2F9" wp14:editId="0DD382FC">
-            <wp:extent cx="1080000" cy="1329840"/>
-            <wp:effectExtent l="0" t="0" r="6350" b="3810"/>
-            <wp:docPr id="47" name="圖片 47"/>
+          <wp:inline distT="0" distB="0" distL="0" distR="0" wp14:anchorId="649562A9" wp14:editId="51F6E368">
+            <wp:extent cx="1022760" cy="1260000"/>
+            <wp:effectExtent l="0" t="0" r="6350" b="0"/>
+            <wp:docPr id="13" name="圖片 13"/>
             <wp:cNvGraphicFramePr>
               <a:graphicFrameLocks xmlns:a="http://schemas.openxmlformats.org/drawingml/2006/main" noChangeAspect="1"/>
             </wp:cNvGraphicFramePr>
@@ -390,7 +426,7 @@
                   <pic:spPr bwMode="auto">
                     <a:xfrm>
                       <a:off x="0" y="0"/>
-                      <a:ext cx="1080000" cy="1329840"/>
+                      <a:ext cx="1022760" cy="1260000"/>
                     </a:xfrm>
                     <a:prstGeom prst="rect">
                       <a:avLst/>
@@ -411,24 +447,38 @@
           <w:rFonts w:eastAsia="PMingLiU"/>
           <w:lang w:eastAsia="zh-TW"/>
         </w:rPr>
-        <w:t xml:space="preserve">    </w:t>
-      </w:r>
-      <w:r>
-        <w:rPr>
-          <w:rFonts w:eastAsia="PMingLiU" w:hint="eastAsia"/>
-          <w:lang w:eastAsia="zh-TW"/>
-        </w:rPr>
-        <w:t xml:space="preserve"> </w:t>
+        <w:t xml:space="preserve"> </w:t>
+      </w:r>
+      <w:r>
+        <w:rPr>
+          <w:rFonts w:eastAsia="PMingLiU" w:hint="eastAsia"/>
+          <w:lang w:eastAsia="zh-TW"/>
+        </w:rPr>
+        <w:t xml:space="preserve"> </w:t>
+      </w:r>
+      <w:r>
+        <w:rPr>
+          <w:rFonts w:eastAsia="PMingLiU"/>
+          <w:lang w:eastAsia="zh-TW"/>
+        </w:rPr>
+        <w:t xml:space="preserve"> </w:t>
+      </w:r>
+      <w:r>
+        <w:rPr>
+          <w:rFonts w:eastAsia="PMingLiU" w:hint="eastAsia"/>
+          <w:lang w:eastAsia="zh-TW"/>
+        </w:rPr>
+        <w:t xml:space="preserve">  </w:t>
       </w:r>
       <w:r>
         <w:rPr>
           <w:noProof/>
         </w:rPr>
         <w:drawing>
-          <wp:inline distT="0" distB="0" distL="0" distR="0" wp14:anchorId="0654C003" wp14:editId="7C56EAFC">
-            <wp:extent cx="1080000" cy="1329840"/>
-            <wp:effectExtent l="0" t="0" r="6350" b="3810"/>
-            <wp:docPr id="48" name="圖片 48"/>
+          <wp:inline distT="0" distB="0" distL="0" distR="0" wp14:anchorId="2ADDCDE0" wp14:editId="1A2FCC04">
+            <wp:extent cx="1022760" cy="1260000"/>
+            <wp:effectExtent l="0" t="0" r="6350" b="0"/>
+            <wp:docPr id="14" name="圖片 14"/>
             <wp:cNvGraphicFramePr>
               <a:graphicFrameLocks xmlns:a="http://schemas.openxmlformats.org/drawingml/2006/main" noChangeAspect="1"/>
             </wp:cNvGraphicFramePr>
@@ -457,7 +507,7 @@
                   <pic:spPr bwMode="auto">
                     <a:xfrm>
                       <a:off x="0" y="0"/>
-                      <a:ext cx="1080000" cy="1329840"/>
+                      <a:ext cx="1022760" cy="1260000"/>
                     </a:xfrm>
                     <a:prstGeom prst="rect">
                       <a:avLst/>
@@ -478,17 +528,38 @@
           <w:rFonts w:eastAsia="PMingLiU"/>
           <w:lang w:eastAsia="zh-TW"/>
         </w:rPr>
-        <w:t xml:space="preserve">     </w:t>
+        <w:t xml:space="preserve"> </w:t>
+      </w:r>
+      <w:r>
+        <w:rPr>
+          <w:rFonts w:eastAsia="PMingLiU" w:hint="eastAsia"/>
+          <w:lang w:eastAsia="zh-TW"/>
+        </w:rPr>
+        <w:t xml:space="preserve"> </w:t>
+      </w:r>
+      <w:r>
+        <w:rPr>
+          <w:rFonts w:eastAsia="PMingLiU"/>
+          <w:lang w:eastAsia="zh-TW"/>
+        </w:rPr>
+        <w:t xml:space="preserve"> </w:t>
+      </w:r>
+      <w:r>
+        <w:rPr>
+          <w:rFonts w:eastAsia="PMingLiU" w:hint="eastAsia"/>
+          <w:lang w:eastAsia="zh-TW"/>
+        </w:rPr>
+        <w:t xml:space="preserve">  </w:t>
       </w:r>
       <w:r>
         <w:rPr>
           <w:noProof/>
         </w:rPr>
         <w:drawing>
-          <wp:inline distT="0" distB="0" distL="0" distR="0" wp14:anchorId="2D81B2B8" wp14:editId="63B20958">
-            <wp:extent cx="1080000" cy="1329840"/>
-            <wp:effectExtent l="0" t="0" r="6350" b="3810"/>
-            <wp:docPr id="49" name="圖片 49"/>
+          <wp:inline distT="0" distB="0" distL="0" distR="0" wp14:anchorId="761CBC5F" wp14:editId="4773772E">
+            <wp:extent cx="1022760" cy="1260000"/>
+            <wp:effectExtent l="0" t="0" r="6350" b="0"/>
+            <wp:docPr id="15" name="圖片 15"/>
             <wp:cNvGraphicFramePr>
               <a:graphicFrameLocks xmlns:a="http://schemas.openxmlformats.org/drawingml/2006/main" noChangeAspect="1"/>
             </wp:cNvGraphicFramePr>
@@ -517,7 +588,7 @@
                   <pic:spPr bwMode="auto">
                     <a:xfrm>
                       <a:off x="0" y="0"/>
-                      <a:ext cx="1080000" cy="1329840"/>
+                      <a:ext cx="1022760" cy="1260000"/>
                     </a:xfrm>
                     <a:prstGeom prst="rect">
                       <a:avLst/>
@@ -538,17 +609,38 @@
           <w:rFonts w:eastAsia="PMingLiU"/>
           <w:lang w:eastAsia="zh-TW"/>
         </w:rPr>
-        <w:t xml:space="preserve">     </w:t>
+        <w:t xml:space="preserve"> </w:t>
+      </w:r>
+      <w:r>
+        <w:rPr>
+          <w:rFonts w:eastAsia="PMingLiU" w:hint="eastAsia"/>
+          <w:lang w:eastAsia="zh-TW"/>
+        </w:rPr>
+        <w:t xml:space="preserve"> </w:t>
+      </w:r>
+      <w:r>
+        <w:rPr>
+          <w:rFonts w:eastAsia="PMingLiU"/>
+          <w:lang w:eastAsia="zh-TW"/>
+        </w:rPr>
+        <w:t xml:space="preserve"> </w:t>
+      </w:r>
+      <w:r>
+        <w:rPr>
+          <w:rFonts w:eastAsia="PMingLiU" w:hint="eastAsia"/>
+          <w:lang w:eastAsia="zh-TW"/>
+        </w:rPr>
+        <w:t xml:space="preserve">  </w:t>
       </w:r>
       <w:r>
         <w:rPr>
           <w:noProof/>
         </w:rPr>
         <w:drawing>
-          <wp:inline distT="0" distB="0" distL="0" distR="0" wp14:anchorId="401D6044" wp14:editId="4202EEBD">
-            <wp:extent cx="1080000" cy="1329840"/>
-            <wp:effectExtent l="0" t="0" r="6350" b="3810"/>
-            <wp:docPr id="50" name="圖片 50"/>
+          <wp:inline distT="0" distB="0" distL="0" distR="0" wp14:anchorId="02A91504" wp14:editId="2B97F99F">
+            <wp:extent cx="1022760" cy="1260000"/>
+            <wp:effectExtent l="0" t="0" r="6350" b="0"/>
+            <wp:docPr id="16" name="圖片 16"/>
             <wp:cNvGraphicFramePr>
               <a:graphicFrameLocks xmlns:a="http://schemas.openxmlformats.org/drawingml/2006/main" noChangeAspect="1"/>
             </wp:cNvGraphicFramePr>
@@ -577,7 +669,7 @@
                   <pic:spPr bwMode="auto">
                     <a:xfrm>
                       <a:off x="0" y="0"/>
-                      <a:ext cx="1080000" cy="1329840"/>
+                      <a:ext cx="1022760" cy="1260000"/>
                     </a:xfrm>
                     <a:prstGeom prst="rect">
                       <a:avLst/>
@@ -598,17 +690,38 @@
           <w:rFonts w:eastAsia="PMingLiU"/>
           <w:lang w:eastAsia="zh-TW"/>
         </w:rPr>
-        <w:t xml:space="preserve">     </w:t>
+        <w:t xml:space="preserve">  </w:t>
+      </w:r>
+      <w:r>
+        <w:rPr>
+          <w:rFonts w:eastAsia="PMingLiU" w:hint="eastAsia"/>
+          <w:lang w:eastAsia="zh-TW"/>
+        </w:rPr>
+        <w:t xml:space="preserve"> </w:t>
+      </w:r>
+      <w:r>
+        <w:rPr>
+          <w:rFonts w:eastAsia="PMingLiU" w:hint="eastAsia"/>
+          <w:lang w:eastAsia="zh-TW"/>
+        </w:rPr>
+        <w:t xml:space="preserve"> </w:t>
+      </w:r>
+      <w:r>
+        <w:rPr>
+          <w:rFonts w:eastAsia="PMingLiU" w:hint="eastAsia"/>
+          <w:lang w:eastAsia="zh-TW"/>
+        </w:rPr>
+        <w:t xml:space="preserve"> </w:t>
       </w:r>
       <w:r>
         <w:rPr>
           <w:noProof/>
         </w:rPr>
         <w:drawing>
-          <wp:inline distT="0" distB="0" distL="0" distR="0" wp14:anchorId="058DA0EE" wp14:editId="25637CE4">
-            <wp:extent cx="1080000" cy="1329840"/>
-            <wp:effectExtent l="0" t="0" r="6350" b="3810"/>
-            <wp:docPr id="51" name="圖片 51"/>
+          <wp:inline distT="0" distB="0" distL="0" distR="0" wp14:anchorId="1841B0B1" wp14:editId="2B24292E">
+            <wp:extent cx="1022760" cy="1260000"/>
+            <wp:effectExtent l="0" t="0" r="6350" b="0"/>
+            <wp:docPr id="17" name="圖片 17"/>
             <wp:cNvGraphicFramePr>
               <a:graphicFrameLocks xmlns:a="http://schemas.openxmlformats.org/drawingml/2006/main" noChangeAspect="1"/>
             </wp:cNvGraphicFramePr>
@@ -637,7 +750,7 @@
                   <pic:spPr bwMode="auto">
                     <a:xfrm>
                       <a:off x="0" y="0"/>
-                      <a:ext cx="1080000" cy="1329840"/>
+                      <a:ext cx="1022760" cy="1260000"/>
                     </a:xfrm>
                     <a:prstGeom prst="rect">
                       <a:avLst/>
@@ -653,13 +766,6 @@
           </wp:inline>
         </w:drawing>
       </w:r>
-      <w:r>
-        <w:rPr>
-          <w:rFonts w:eastAsia="PMingLiU"/>
-          <w:lang w:eastAsia="zh-TW"/>
-        </w:rPr>
-        <w:t xml:space="preserve"> </w:t>
-      </w:r>
     </w:p>
     <w:p>
       <w:pPr>
@@ -676,15 +782,23 @@
           <w:lang w:eastAsia="zh-TW"/>
         </w:rPr>
       </w:pPr>
+    </w:p>
+    <w:p>
+      <w:pPr>
+        <w:rPr>
+          <w:rFonts w:eastAsia="PMingLiU"/>
+          <w:lang w:eastAsia="zh-TW"/>
+        </w:rPr>
+      </w:pPr>
       <w:r>
         <w:rPr>
           <w:noProof/>
         </w:rPr>
         <w:drawing>
-          <wp:inline distT="0" distB="0" distL="0" distR="0" wp14:anchorId="21A278F8" wp14:editId="710796C3">
-            <wp:extent cx="1080000" cy="1329840"/>
-            <wp:effectExtent l="0" t="0" r="6350" b="3810"/>
-            <wp:docPr id="52" name="圖片 52"/>
+          <wp:inline distT="0" distB="0" distL="0" distR="0" wp14:anchorId="2B83A771" wp14:editId="74BB5684">
+            <wp:extent cx="1022760" cy="1260000"/>
+            <wp:effectExtent l="0" t="0" r="6350" b="0"/>
+            <wp:docPr id="23" name="圖片 23"/>
             <wp:cNvGraphicFramePr>
               <a:graphicFrameLocks xmlns:a="http://schemas.openxmlformats.org/drawingml/2006/main" noChangeAspect="1"/>
             </wp:cNvGraphicFramePr>
@@ -713,7 +827,7 @@
                   <pic:spPr bwMode="auto">
                     <a:xfrm>
                       <a:off x="0" y="0"/>
-                      <a:ext cx="1080000" cy="1329840"/>
+                      <a:ext cx="1022760" cy="1260000"/>
                     </a:xfrm>
                     <a:prstGeom prst="rect">
                       <a:avLst/>
@@ -734,24 +848,31 @@
           <w:rFonts w:eastAsia="PMingLiU"/>
           <w:lang w:eastAsia="zh-TW"/>
         </w:rPr>
-        <w:t xml:space="preserve">    </w:t>
-      </w:r>
-      <w:r>
-        <w:rPr>
-          <w:rFonts w:eastAsia="PMingLiU" w:hint="eastAsia"/>
-          <w:lang w:eastAsia="zh-TW"/>
-        </w:rPr>
-        <w:t xml:space="preserve"> </w:t>
+        <w:t xml:space="preserve">  </w:t>
+      </w:r>
+      <w:r>
+        <w:rPr>
+          <w:rFonts w:eastAsia="PMingLiU" w:hint="eastAsia"/>
+          <w:lang w:eastAsia="zh-TW"/>
+        </w:rPr>
+        <w:t xml:space="preserve"> </w:t>
+      </w:r>
+      <w:r>
+        <w:rPr>
+          <w:rFonts w:eastAsia="PMingLiU" w:hint="eastAsia"/>
+          <w:lang w:eastAsia="zh-TW"/>
+        </w:rPr>
+        <w:t xml:space="preserve">  </w:t>
       </w:r>
       <w:r>
         <w:rPr>
           <w:noProof/>
         </w:rPr>
         <w:drawing>
-          <wp:inline distT="0" distB="0" distL="0" distR="0" wp14:anchorId="4B2F9A6B" wp14:editId="7C43E424">
-            <wp:extent cx="1080000" cy="1329840"/>
-            <wp:effectExtent l="0" t="0" r="6350" b="3810"/>
-            <wp:docPr id="53" name="圖片 53"/>
+          <wp:inline distT="0" distB="0" distL="0" distR="0" wp14:anchorId="51F2F632" wp14:editId="70DBB9E6">
+            <wp:extent cx="1022760" cy="1260000"/>
+            <wp:effectExtent l="0" t="0" r="6350" b="0"/>
+            <wp:docPr id="24" name="圖片 24"/>
             <wp:cNvGraphicFramePr>
               <a:graphicFrameLocks xmlns:a="http://schemas.openxmlformats.org/drawingml/2006/main" noChangeAspect="1"/>
             </wp:cNvGraphicFramePr>
@@ -780,7 +901,7 @@
                   <pic:spPr bwMode="auto">
                     <a:xfrm>
                       <a:off x="0" y="0"/>
-                      <a:ext cx="1080000" cy="1329840"/>
+                      <a:ext cx="1022760" cy="1260000"/>
                     </a:xfrm>
                     <a:prstGeom prst="rect">
                       <a:avLst/>
@@ -801,17 +922,38 @@
           <w:rFonts w:eastAsia="PMingLiU"/>
           <w:lang w:eastAsia="zh-TW"/>
         </w:rPr>
-        <w:t xml:space="preserve">     </w:t>
+        <w:t xml:space="preserve"> </w:t>
+      </w:r>
+      <w:r>
+        <w:rPr>
+          <w:rFonts w:eastAsia="PMingLiU" w:hint="eastAsia"/>
+          <w:lang w:eastAsia="zh-TW"/>
+        </w:rPr>
+        <w:t xml:space="preserve"> </w:t>
+      </w:r>
+      <w:r>
+        <w:rPr>
+          <w:rFonts w:eastAsia="PMingLiU"/>
+          <w:lang w:eastAsia="zh-TW"/>
+        </w:rPr>
+        <w:t xml:space="preserve"> </w:t>
+      </w:r>
+      <w:r>
+        <w:rPr>
+          <w:rFonts w:eastAsia="PMingLiU" w:hint="eastAsia"/>
+          <w:lang w:eastAsia="zh-TW"/>
+        </w:rPr>
+        <w:t xml:space="preserve">  </w:t>
       </w:r>
       <w:r>
         <w:rPr>
           <w:noProof/>
         </w:rPr>
         <w:drawing>
-          <wp:inline distT="0" distB="0" distL="0" distR="0" wp14:anchorId="53944126" wp14:editId="7994233F">
-            <wp:extent cx="1080000" cy="1329840"/>
-            <wp:effectExtent l="0" t="0" r="6350" b="3810"/>
-            <wp:docPr id="54" name="圖片 54"/>
+          <wp:inline distT="0" distB="0" distL="0" distR="0" wp14:anchorId="38778F50" wp14:editId="5DC1B31F">
+            <wp:extent cx="1022760" cy="1260000"/>
+            <wp:effectExtent l="0" t="0" r="6350" b="0"/>
+            <wp:docPr id="25" name="圖片 25"/>
             <wp:cNvGraphicFramePr>
               <a:graphicFrameLocks xmlns:a="http://schemas.openxmlformats.org/drawingml/2006/main" noChangeAspect="1"/>
             </wp:cNvGraphicFramePr>
@@ -840,7 +982,7 @@
                   <pic:spPr bwMode="auto">
                     <a:xfrm>
                       <a:off x="0" y="0"/>
-                      <a:ext cx="1080000" cy="1329840"/>
+                      <a:ext cx="1022760" cy="1260000"/>
                     </a:xfrm>
                     <a:prstGeom prst="rect">
                       <a:avLst/>
@@ -861,17 +1003,38 @@
           <w:rFonts w:eastAsia="PMingLiU"/>
           <w:lang w:eastAsia="zh-TW"/>
         </w:rPr>
-        <w:t xml:space="preserve">     </w:t>
+        <w:t xml:space="preserve"> </w:t>
+      </w:r>
+      <w:r>
+        <w:rPr>
+          <w:rFonts w:eastAsia="PMingLiU" w:hint="eastAsia"/>
+          <w:lang w:eastAsia="zh-TW"/>
+        </w:rPr>
+        <w:t xml:space="preserve"> </w:t>
+      </w:r>
+      <w:r>
+        <w:rPr>
+          <w:rFonts w:eastAsia="PMingLiU"/>
+          <w:lang w:eastAsia="zh-TW"/>
+        </w:rPr>
+        <w:t xml:space="preserve"> </w:t>
+      </w:r>
+      <w:r>
+        <w:rPr>
+          <w:rFonts w:eastAsia="PMingLiU" w:hint="eastAsia"/>
+          <w:lang w:eastAsia="zh-TW"/>
+        </w:rPr>
+        <w:t xml:space="preserve">  </w:t>
       </w:r>
       <w:r>
         <w:rPr>
           <w:noProof/>
         </w:rPr>
         <w:drawing>
-          <wp:inline distT="0" distB="0" distL="0" distR="0" wp14:anchorId="43191CED" wp14:editId="35777F73">
-            <wp:extent cx="1080000" cy="1329840"/>
-            <wp:effectExtent l="0" t="0" r="6350" b="3810"/>
-            <wp:docPr id="55" name="圖片 55"/>
+          <wp:inline distT="0" distB="0" distL="0" distR="0" wp14:anchorId="6B019BE7" wp14:editId="37C6DF7C">
+            <wp:extent cx="1022760" cy="1260000"/>
+            <wp:effectExtent l="0" t="0" r="6350" b="0"/>
+            <wp:docPr id="26" name="圖片 26"/>
             <wp:cNvGraphicFramePr>
               <a:graphicFrameLocks xmlns:a="http://schemas.openxmlformats.org/drawingml/2006/main" noChangeAspect="1"/>
             </wp:cNvGraphicFramePr>
@@ -900,7 +1063,7 @@
                   <pic:spPr bwMode="auto">
                     <a:xfrm>
                       <a:off x="0" y="0"/>
-                      <a:ext cx="1080000" cy="1329840"/>
+                      <a:ext cx="1022760" cy="1260000"/>
                     </a:xfrm>
                     <a:prstGeom prst="rect">
                       <a:avLst/>
@@ -921,17 +1084,38 @@
           <w:rFonts w:eastAsia="PMingLiU"/>
           <w:lang w:eastAsia="zh-TW"/>
         </w:rPr>
-        <w:t xml:space="preserve">     </w:t>
+        <w:t xml:space="preserve">  </w:t>
+      </w:r>
+      <w:r>
+        <w:rPr>
+          <w:rFonts w:eastAsia="PMingLiU" w:hint="eastAsia"/>
+          <w:lang w:eastAsia="zh-TW"/>
+        </w:rPr>
+        <w:t xml:space="preserve"> </w:t>
+      </w:r>
+      <w:r>
+        <w:rPr>
+          <w:rFonts w:eastAsia="PMingLiU" w:hint="eastAsia"/>
+          <w:lang w:eastAsia="zh-TW"/>
+        </w:rPr>
+        <w:t xml:space="preserve"> </w:t>
+      </w:r>
+      <w:r>
+        <w:rPr>
+          <w:rFonts w:eastAsia="PMingLiU" w:hint="eastAsia"/>
+          <w:lang w:eastAsia="zh-TW"/>
+        </w:rPr>
+        <w:t xml:space="preserve"> </w:t>
       </w:r>
       <w:r>
         <w:rPr>
           <w:noProof/>
         </w:rPr>
         <w:drawing>
-          <wp:inline distT="0" distB="0" distL="0" distR="0" wp14:anchorId="44611FF7" wp14:editId="5D14219E">
-            <wp:extent cx="1080000" cy="1329840"/>
-            <wp:effectExtent l="0" t="0" r="6350" b="3810"/>
-            <wp:docPr id="56" name="圖片 56"/>
+          <wp:inline distT="0" distB="0" distL="0" distR="0" wp14:anchorId="6378678B" wp14:editId="1D2934FC">
+            <wp:extent cx="1022760" cy="1260000"/>
+            <wp:effectExtent l="0" t="0" r="6350" b="0"/>
+            <wp:docPr id="27" name="圖片 27"/>
             <wp:cNvGraphicFramePr>
               <a:graphicFrameLocks xmlns:a="http://schemas.openxmlformats.org/drawingml/2006/main" noChangeAspect="1"/>
             </wp:cNvGraphicFramePr>
@@ -960,7 +1144,7 @@
                   <pic:spPr bwMode="auto">
                     <a:xfrm>
                       <a:off x="0" y="0"/>
-                      <a:ext cx="1080000" cy="1329840"/>
+                      <a:ext cx="1022760" cy="1260000"/>
                     </a:xfrm>
                     <a:prstGeom prst="rect">
                       <a:avLst/>
@@ -976,13 +1160,6 @@
           </wp:inline>
         </w:drawing>
       </w:r>
-      <w:r>
-        <w:rPr>
-          <w:rFonts w:eastAsia="PMingLiU"/>
-          <w:lang w:eastAsia="zh-TW"/>
-        </w:rPr>
-        <w:t xml:space="preserve"> </w:t>
-      </w:r>
     </w:p>
     <w:p>
       <w:pPr>
@@ -995,19 +1172,27 @@
     <w:p>
       <w:pPr>
         <w:rPr>
-          <w:rFonts w:eastAsia="PMingLiU"/>
+          <w:rFonts w:eastAsia="PMingLiU" w:hint="eastAsia"/>
           <w:lang w:eastAsia="zh-TW"/>
         </w:rPr>
       </w:pPr>
+    </w:p>
+    <w:p>
+      <w:pPr>
+        <w:rPr>
+          <w:rFonts w:eastAsia="PMingLiU"/>
+          <w:lang w:eastAsia="zh-TW"/>
+        </w:rPr>
+      </w:pPr>
       <w:r>
         <w:rPr>
           <w:noProof/>
         </w:rPr>
         <w:drawing>
-          <wp:inline distT="0" distB="0" distL="0" distR="0" wp14:anchorId="3F86514A" wp14:editId="1EE96B36">
-            <wp:extent cx="1080000" cy="1329840"/>
-            <wp:effectExtent l="0" t="0" r="6350" b="3810"/>
-            <wp:docPr id="57" name="圖片 57"/>
+          <wp:inline distT="0" distB="0" distL="0" distR="0" wp14:anchorId="2EA7851A" wp14:editId="2F3CF577">
+            <wp:extent cx="1431360" cy="1763280"/>
+            <wp:effectExtent l="0" t="0" r="0" b="8890"/>
+            <wp:docPr id="28" name="圖片 28"/>
             <wp:cNvGraphicFramePr>
               <a:graphicFrameLocks xmlns:a="http://schemas.openxmlformats.org/drawingml/2006/main" noChangeAspect="1"/>
             </wp:cNvGraphicFramePr>
@@ -1021,7 +1206,7 @@
                     </pic:cNvPicPr>
                   </pic:nvPicPr>
                   <pic:blipFill>
-                    <a:blip r:embed="rId6" cstate="print">
+                    <a:blip r:embed="rId7" cstate="print">
                       <a:extLst>
                         <a:ext uri="{28A0092B-C50C-407E-A947-70E740481C1C}">
                           <a14:useLocalDpi xmlns:a14="http://schemas.microsoft.com/office/drawing/2010/main" val="0"/>
@@ -1036,7 +1221,7 @@
                   <pic:spPr bwMode="auto">
                     <a:xfrm>
                       <a:off x="0" y="0"/>
-                      <a:ext cx="1080000" cy="1329840"/>
+                      <a:ext cx="1431360" cy="1763280"/>
                     </a:xfrm>
                     <a:prstGeom prst="rect">
                       <a:avLst/>
@@ -1057,24 +1242,24 @@
           <w:rFonts w:eastAsia="PMingLiU"/>
           <w:lang w:eastAsia="zh-TW"/>
         </w:rPr>
-        <w:t xml:space="preserve">    </w:t>
-      </w:r>
-      <w:r>
-        <w:rPr>
-          <w:rFonts w:eastAsia="PMingLiU" w:hint="eastAsia"/>
-          <w:lang w:eastAsia="zh-TW"/>
-        </w:rPr>
-        <w:t xml:space="preserve"> </w:t>
+        <w:t xml:space="preserve">  </w:t>
+      </w:r>
+      <w:r>
+        <w:rPr>
+          <w:rFonts w:eastAsia="PMingLiU" w:hint="eastAsia"/>
+          <w:lang w:eastAsia="zh-TW"/>
+        </w:rPr>
+        <w:t xml:space="preserve">  </w:t>
       </w:r>
       <w:r>
         <w:rPr>
           <w:noProof/>
         </w:rPr>
         <w:drawing>
-          <wp:inline distT="0" distB="0" distL="0" distR="0" wp14:anchorId="7BC2BC99" wp14:editId="78CA2C72">
-            <wp:extent cx="1080000" cy="1329840"/>
-            <wp:effectExtent l="0" t="0" r="6350" b="3810"/>
-            <wp:docPr id="58" name="圖片 58"/>
+          <wp:inline distT="0" distB="0" distL="0" distR="0" wp14:anchorId="772D5A41" wp14:editId="21EC62A1">
+            <wp:extent cx="1431360" cy="1763280"/>
+            <wp:effectExtent l="0" t="0" r="0" b="8890"/>
+            <wp:docPr id="33" name="圖片 33"/>
             <wp:cNvGraphicFramePr>
               <a:graphicFrameLocks xmlns:a="http://schemas.openxmlformats.org/drawingml/2006/main" noChangeAspect="1"/>
             </wp:cNvGraphicFramePr>
@@ -1088,7 +1273,7 @@
                     </pic:cNvPicPr>
                   </pic:nvPicPr>
                   <pic:blipFill>
-                    <a:blip r:embed="rId6" cstate="print">
+                    <a:blip r:embed="rId7" cstate="print">
                       <a:extLst>
                         <a:ext uri="{28A0092B-C50C-407E-A947-70E740481C1C}">
                           <a14:useLocalDpi xmlns:a14="http://schemas.microsoft.com/office/drawing/2010/main" val="0"/>
@@ -1103,7 +1288,7 @@
                   <pic:spPr bwMode="auto">
                     <a:xfrm>
                       <a:off x="0" y="0"/>
-                      <a:ext cx="1080000" cy="1329840"/>
+                      <a:ext cx="1431360" cy="1763280"/>
                     </a:xfrm>
                     <a:prstGeom prst="rect">
                       <a:avLst/>
@@ -1124,17 +1309,24 @@
           <w:rFonts w:eastAsia="PMingLiU"/>
           <w:lang w:eastAsia="zh-TW"/>
         </w:rPr>
-        <w:t xml:space="preserve">     </w:t>
+        <w:t xml:space="preserve">  </w:t>
+      </w:r>
+      <w:r>
+        <w:rPr>
+          <w:rFonts w:eastAsia="PMingLiU" w:hint="eastAsia"/>
+          <w:lang w:eastAsia="zh-TW"/>
+        </w:rPr>
+        <w:t xml:space="preserve">  </w:t>
       </w:r>
       <w:r>
         <w:rPr>
           <w:noProof/>
         </w:rPr>
         <w:drawing>
-          <wp:inline distT="0" distB="0" distL="0" distR="0" wp14:anchorId="7F17FCC8" wp14:editId="56499019">
-            <wp:extent cx="1080000" cy="1329840"/>
-            <wp:effectExtent l="0" t="0" r="6350" b="3810"/>
-            <wp:docPr id="59" name="圖片 59"/>
+          <wp:inline distT="0" distB="0" distL="0" distR="0" wp14:anchorId="388EB816" wp14:editId="5638F8E3">
+            <wp:extent cx="1431360" cy="1763280"/>
+            <wp:effectExtent l="0" t="0" r="0" b="8890"/>
+            <wp:docPr id="34" name="圖片 34"/>
             <wp:cNvGraphicFramePr>
               <a:graphicFrameLocks xmlns:a="http://schemas.openxmlformats.org/drawingml/2006/main" noChangeAspect="1"/>
             </wp:cNvGraphicFramePr>
@@ -1148,7 +1340,7 @@
                     </pic:cNvPicPr>
                   </pic:nvPicPr>
                   <pic:blipFill>
-                    <a:blip r:embed="rId6" cstate="print">
+                    <a:blip r:embed="rId7" cstate="print">
                       <a:extLst>
                         <a:ext uri="{28A0092B-C50C-407E-A947-70E740481C1C}">
                           <a14:useLocalDpi xmlns:a14="http://schemas.microsoft.com/office/drawing/2010/main" val="0"/>
@@ -1163,7 +1355,7 @@
                   <pic:spPr bwMode="auto">
                     <a:xfrm>
                       <a:off x="0" y="0"/>
-                      <a:ext cx="1080000" cy="1329840"/>
+                      <a:ext cx="1431360" cy="1763280"/>
                     </a:xfrm>
                     <a:prstGeom prst="rect">
                       <a:avLst/>
@@ -1184,17 +1376,24 @@
           <w:rFonts w:eastAsia="PMingLiU"/>
           <w:lang w:eastAsia="zh-TW"/>
         </w:rPr>
-        <w:t xml:space="preserve">     </w:t>
+        <w:t xml:space="preserve">  </w:t>
+      </w:r>
+      <w:r>
+        <w:rPr>
+          <w:rFonts w:eastAsia="PMingLiU" w:hint="eastAsia"/>
+          <w:lang w:eastAsia="zh-TW"/>
+        </w:rPr>
+        <w:t xml:space="preserve">  </w:t>
       </w:r>
       <w:r>
         <w:rPr>
           <w:noProof/>
         </w:rPr>
         <w:drawing>
-          <wp:inline distT="0" distB="0" distL="0" distR="0" wp14:anchorId="5F29EA45" wp14:editId="660D3514">
-            <wp:extent cx="1080000" cy="1329840"/>
-            <wp:effectExtent l="0" t="0" r="6350" b="3810"/>
-            <wp:docPr id="60" name="圖片 60"/>
+          <wp:inline distT="0" distB="0" distL="0" distR="0" wp14:anchorId="38BDCD54" wp14:editId="647AEB60">
+            <wp:extent cx="1431360" cy="1763280"/>
+            <wp:effectExtent l="0" t="0" r="0" b="8890"/>
+            <wp:docPr id="35" name="圖片 35"/>
             <wp:cNvGraphicFramePr>
               <a:graphicFrameLocks xmlns:a="http://schemas.openxmlformats.org/drawingml/2006/main" noChangeAspect="1"/>
             </wp:cNvGraphicFramePr>
@@ -1208,7 +1407,7 @@
                     </pic:cNvPicPr>
                   </pic:nvPicPr>
                   <pic:blipFill>
-                    <a:blip r:embed="rId6" cstate="print">
+                    <a:blip r:embed="rId7" cstate="print">
                       <a:extLst>
                         <a:ext uri="{28A0092B-C50C-407E-A947-70E740481C1C}">
                           <a14:useLocalDpi xmlns:a14="http://schemas.microsoft.com/office/drawing/2010/main" val="0"/>
@@ -1223,7 +1422,7 @@
                   <pic:spPr bwMode="auto">
                     <a:xfrm>
                       <a:off x="0" y="0"/>
-                      <a:ext cx="1080000" cy="1329840"/>
+                      <a:ext cx="1431360" cy="1763280"/>
                     </a:xfrm>
                     <a:prstGeom prst="rect">
                       <a:avLst/>
@@ -1241,20 +1440,46 @@
       </w:r>
       <w:r>
         <w:rPr>
-          <w:rFonts w:eastAsia="PMingLiU"/>
-          <w:lang w:eastAsia="zh-TW"/>
-        </w:rPr>
-        <w:t xml:space="preserve">     </w:t>
-      </w:r>
+          <w:rFonts w:eastAsia="PMingLiU" w:hint="eastAsia"/>
+          <w:lang w:eastAsia="zh-TW"/>
+        </w:rPr>
+        <w:t xml:space="preserve"> </w:t>
+      </w:r>
+    </w:p>
+    <w:p>
+      <w:pPr>
+        <w:rPr>
+          <w:rFonts w:eastAsia="PMingLiU"/>
+          <w:lang w:eastAsia="zh-TW"/>
+        </w:rPr>
+      </w:pPr>
+    </w:p>
+    <w:p>
+      <w:pPr>
+        <w:rPr>
+          <w:rFonts w:eastAsia="PMingLiU" w:hint="eastAsia"/>
+          <w:lang w:eastAsia="zh-TW"/>
+        </w:rPr>
+      </w:pPr>
+      <w:bookmarkStart w:id="0" w:name="_GoBack"/>
+      <w:bookmarkEnd w:id="0"/>
+    </w:p>
+    <w:p>
+      <w:pPr>
+        <w:rPr>
+          <w:rFonts w:eastAsia="PMingLiU" w:hint="eastAsia"/>
+          <w:lang w:eastAsia="zh-TW"/>
+        </w:rPr>
+      </w:pPr>
       <w:r>
         <w:rPr>
           <w:noProof/>
         </w:rPr>
         <w:drawing>
-          <wp:inline distT="0" distB="0" distL="0" distR="0" wp14:anchorId="23BA1C34" wp14:editId="35D8CBDC">
-            <wp:extent cx="1080000" cy="1329840"/>
-            <wp:effectExtent l="0" t="0" r="6350" b="3810"/>
-            <wp:docPr id="61" name="圖片 61"/>
+          <wp:inline distT="0" distB="0" distL="0" distR="0" wp14:anchorId="1C43308D" wp14:editId="58AA4D9D">
+            <wp:extent cx="1431360" cy="1763280"/>
+            <wp:effectExtent l="0" t="0" r="0" b="8890"/>
+            <wp:docPr id="36" name="圖片 36"/>
             <wp:cNvGraphicFramePr>
               <a:graphicFrameLocks xmlns:a="http://schemas.openxmlformats.org/drawingml/2006/main" noChangeAspect="1"/>
             </wp:cNvGraphicFramePr>
@@ -1268,7 +1493,7 @@
                     </pic:cNvPicPr>
                   </pic:nvPicPr>
                   <pic:blipFill>
-                    <a:blip r:embed="rId6" cstate="print">
+                    <a:blip r:embed="rId7" cstate="print">
                       <a:extLst>
                         <a:ext uri="{28A0092B-C50C-407E-A947-70E740481C1C}">
                           <a14:useLocalDpi xmlns:a14="http://schemas.microsoft.com/office/drawing/2010/main" val="0"/>
@@ -1283,7 +1508,7 @@
                   <pic:spPr bwMode="auto">
                     <a:xfrm>
                       <a:off x="0" y="0"/>
-                      <a:ext cx="1080000" cy="1329840"/>
+                      <a:ext cx="1431360" cy="1763280"/>
                     </a:xfrm>
                     <a:prstGeom prst="rect">
                       <a:avLst/>
@@ -1304,33 +1529,24 @@
           <w:rFonts w:eastAsia="PMingLiU"/>
           <w:lang w:eastAsia="zh-TW"/>
         </w:rPr>
-        <w:t xml:space="preserve"> </w:t>
-      </w:r>
-    </w:p>
-    <w:p>
-      <w:pPr>
-        <w:rPr>
-          <w:rFonts w:eastAsia="PMingLiU"/>
-          <w:lang w:eastAsia="zh-TW"/>
-        </w:rPr>
-      </w:pPr>
-    </w:p>
-    <w:p>
-      <w:pPr>
-        <w:rPr>
-          <w:rFonts w:eastAsia="PMingLiU"/>
-          <w:lang w:eastAsia="zh-TW"/>
-        </w:rPr>
-      </w:pPr>
+        <w:t xml:space="preserve">  </w:t>
+      </w:r>
+      <w:r>
+        <w:rPr>
+          <w:rFonts w:eastAsia="PMingLiU" w:hint="eastAsia"/>
+          <w:lang w:eastAsia="zh-TW"/>
+        </w:rPr>
+        <w:t xml:space="preserve">  </w:t>
+      </w:r>
       <w:r>
         <w:rPr>
           <w:noProof/>
         </w:rPr>
         <w:drawing>
-          <wp:inline distT="0" distB="0" distL="0" distR="0" wp14:anchorId="3E3C0A13" wp14:editId="205B4562">
-            <wp:extent cx="1080000" cy="1329840"/>
-            <wp:effectExtent l="0" t="0" r="6350" b="3810"/>
-            <wp:docPr id="62" name="圖片 62"/>
+          <wp:inline distT="0" distB="0" distL="0" distR="0" wp14:anchorId="18706950" wp14:editId="2B84DD68">
+            <wp:extent cx="1431360" cy="1763280"/>
+            <wp:effectExtent l="0" t="0" r="0" b="8890"/>
+            <wp:docPr id="37" name="圖片 37"/>
             <wp:cNvGraphicFramePr>
               <a:graphicFrameLocks xmlns:a="http://schemas.openxmlformats.org/drawingml/2006/main" noChangeAspect="1"/>
             </wp:cNvGraphicFramePr>
@@ -1344,7 +1560,7 @@
                     </pic:cNvPicPr>
                   </pic:nvPicPr>
                   <pic:blipFill>
-                    <a:blip r:embed="rId6" cstate="print">
+                    <a:blip r:embed="rId7" cstate="print">
                       <a:extLst>
                         <a:ext uri="{28A0092B-C50C-407E-A947-70E740481C1C}">
                           <a14:useLocalDpi xmlns:a14="http://schemas.microsoft.com/office/drawing/2010/main" val="0"/>
@@ -1359,7 +1575,7 @@
                   <pic:spPr bwMode="auto">
                     <a:xfrm>
                       <a:off x="0" y="0"/>
-                      <a:ext cx="1080000" cy="1329840"/>
+                      <a:ext cx="1431360" cy="1763280"/>
                     </a:xfrm>
                     <a:prstGeom prst="rect">
                       <a:avLst/>
@@ -1380,24 +1596,24 @@
           <w:rFonts w:eastAsia="PMingLiU"/>
           <w:lang w:eastAsia="zh-TW"/>
         </w:rPr>
-        <w:t xml:space="preserve">    </w:t>
-      </w:r>
-      <w:r>
-        <w:rPr>
-          <w:rFonts w:eastAsia="PMingLiU" w:hint="eastAsia"/>
-          <w:lang w:eastAsia="zh-TW"/>
-        </w:rPr>
-        <w:t xml:space="preserve"> </w:t>
+        <w:t xml:space="preserve">  </w:t>
+      </w:r>
+      <w:r>
+        <w:rPr>
+          <w:rFonts w:eastAsia="PMingLiU" w:hint="eastAsia"/>
+          <w:lang w:eastAsia="zh-TW"/>
+        </w:rPr>
+        <w:t xml:space="preserve">  </w:t>
       </w:r>
       <w:r>
         <w:rPr>
           <w:noProof/>
         </w:rPr>
         <w:drawing>
-          <wp:inline distT="0" distB="0" distL="0" distR="0" wp14:anchorId="68818934" wp14:editId="4C799078">
-            <wp:extent cx="1080000" cy="1329840"/>
-            <wp:effectExtent l="0" t="0" r="6350" b="3810"/>
-            <wp:docPr id="63" name="圖片 63"/>
+          <wp:inline distT="0" distB="0" distL="0" distR="0" wp14:anchorId="232EB33A" wp14:editId="519E86BF">
+            <wp:extent cx="1431360" cy="1763280"/>
+            <wp:effectExtent l="0" t="0" r="0" b="8890"/>
+            <wp:docPr id="38" name="圖片 38"/>
             <wp:cNvGraphicFramePr>
               <a:graphicFrameLocks xmlns:a="http://schemas.openxmlformats.org/drawingml/2006/main" noChangeAspect="1"/>
             </wp:cNvGraphicFramePr>
@@ -1411,7 +1627,7 @@
                     </pic:cNvPicPr>
                   </pic:nvPicPr>
                   <pic:blipFill>
-                    <a:blip r:embed="rId6" cstate="print">
+                    <a:blip r:embed="rId7" cstate="print">
                       <a:extLst>
                         <a:ext uri="{28A0092B-C50C-407E-A947-70E740481C1C}">
                           <a14:useLocalDpi xmlns:a14="http://schemas.microsoft.com/office/drawing/2010/main" val="0"/>
@@ -1426,7 +1642,7 @@
                   <pic:spPr bwMode="auto">
                     <a:xfrm>
                       <a:off x="0" y="0"/>
-                      <a:ext cx="1080000" cy="1329840"/>
+                      <a:ext cx="1431360" cy="1763280"/>
                     </a:xfrm>
                     <a:prstGeom prst="rect">
                       <a:avLst/>
@@ -1447,17 +1663,24 @@
           <w:rFonts w:eastAsia="PMingLiU"/>
           <w:lang w:eastAsia="zh-TW"/>
         </w:rPr>
-        <w:t xml:space="preserve">     </w:t>
+        <w:t xml:space="preserve">  </w:t>
+      </w:r>
+      <w:r>
+        <w:rPr>
+          <w:rFonts w:eastAsia="PMingLiU" w:hint="eastAsia"/>
+          <w:lang w:eastAsia="zh-TW"/>
+        </w:rPr>
+        <w:t xml:space="preserve">  </w:t>
       </w:r>
       <w:r>
         <w:rPr>
           <w:noProof/>
         </w:rPr>
         <w:drawing>
-          <wp:inline distT="0" distB="0" distL="0" distR="0" wp14:anchorId="6EA819BE" wp14:editId="41F0792C">
-            <wp:extent cx="1080000" cy="1329840"/>
-            <wp:effectExtent l="0" t="0" r="6350" b="3810"/>
-            <wp:docPr id="64" name="圖片 64"/>
+          <wp:inline distT="0" distB="0" distL="0" distR="0" wp14:anchorId="49A41C96" wp14:editId="37E9801B">
+            <wp:extent cx="1431360" cy="1763280"/>
+            <wp:effectExtent l="0" t="0" r="0" b="8890"/>
+            <wp:docPr id="39" name="圖片 39"/>
             <wp:cNvGraphicFramePr>
               <a:graphicFrameLocks xmlns:a="http://schemas.openxmlformats.org/drawingml/2006/main" noChangeAspect="1"/>
             </wp:cNvGraphicFramePr>
@@ -1471,7 +1694,7 @@
                     </pic:cNvPicPr>
                   </pic:nvPicPr>
                   <pic:blipFill>
-                    <a:blip r:embed="rId6" cstate="print">
+                    <a:blip r:embed="rId7" cstate="print">
                       <a:extLst>
                         <a:ext uri="{28A0092B-C50C-407E-A947-70E740481C1C}">
                           <a14:useLocalDpi xmlns:a14="http://schemas.microsoft.com/office/drawing/2010/main" val="0"/>
@@ -1486,7 +1709,7 @@
                   <pic:spPr bwMode="auto">
                     <a:xfrm>
                       <a:off x="0" y="0"/>
-                      <a:ext cx="1080000" cy="1329840"/>
+                      <a:ext cx="1431360" cy="1763280"/>
                     </a:xfrm>
                     <a:prstGeom prst="rect">
                       <a:avLst/>
@@ -1504,464 +1727,11 @@
       </w:r>
       <w:r>
         <w:rPr>
-          <w:rFonts w:eastAsia="PMingLiU"/>
-          <w:lang w:eastAsia="zh-TW"/>
-        </w:rPr>
-        <w:t xml:space="preserve">     </w:t>
-      </w:r>
-      <w:r>
-        <w:rPr>
-          <w:noProof/>
-        </w:rPr>
-        <w:drawing>
-          <wp:inline distT="0" distB="0" distL="0" distR="0" wp14:anchorId="41655D3C" wp14:editId="68B68EE0">
-            <wp:extent cx="1080000" cy="1329840"/>
-            <wp:effectExtent l="0" t="0" r="6350" b="3810"/>
-            <wp:docPr id="65" name="圖片 65"/>
-            <wp:cNvGraphicFramePr>
-              <a:graphicFrameLocks xmlns:a="http://schemas.openxmlformats.org/drawingml/2006/main" noChangeAspect="1"/>
-            </wp:cNvGraphicFramePr>
-            <a:graphic xmlns:a="http://schemas.openxmlformats.org/drawingml/2006/main">
-              <a:graphicData uri="http://schemas.openxmlformats.org/drawingml/2006/picture">
-                <pic:pic xmlns:pic="http://schemas.openxmlformats.org/drawingml/2006/picture">
-                  <pic:nvPicPr>
-                    <pic:cNvPr id="0" name="Picture 1"/>
-                    <pic:cNvPicPr>
-                      <a:picLocks noChangeAspect="1" noChangeArrowheads="1"/>
-                    </pic:cNvPicPr>
-                  </pic:nvPicPr>
-                  <pic:blipFill>
-                    <a:blip r:embed="rId6" cstate="print">
-                      <a:extLst>
-                        <a:ext uri="{28A0092B-C50C-407E-A947-70E740481C1C}">
-                          <a14:useLocalDpi xmlns:a14="http://schemas.microsoft.com/office/drawing/2010/main" val="0"/>
-                        </a:ext>
-                      </a:extLst>
-                    </a:blip>
-                    <a:srcRect/>
-                    <a:stretch>
-                      <a:fillRect/>
-                    </a:stretch>
-                  </pic:blipFill>
-                  <pic:spPr bwMode="auto">
-                    <a:xfrm>
-                      <a:off x="0" y="0"/>
-                      <a:ext cx="1080000" cy="1329840"/>
-                    </a:xfrm>
-                    <a:prstGeom prst="rect">
-                      <a:avLst/>
-                    </a:prstGeom>
-                    <a:noFill/>
-                    <a:ln>
-                      <a:noFill/>
-                    </a:ln>
-                  </pic:spPr>
-                </pic:pic>
-              </a:graphicData>
-            </a:graphic>
-          </wp:inline>
-        </w:drawing>
-      </w:r>
-      <w:r>
-        <w:rPr>
-          <w:rFonts w:eastAsia="PMingLiU"/>
-          <w:lang w:eastAsia="zh-TW"/>
-        </w:rPr>
-        <w:t xml:space="preserve">     </w:t>
-      </w:r>
-      <w:r>
-        <w:rPr>
-          <w:noProof/>
-        </w:rPr>
-        <w:drawing>
-          <wp:inline distT="0" distB="0" distL="0" distR="0" wp14:anchorId="3E941D8A" wp14:editId="533DFBC4">
-            <wp:extent cx="1080000" cy="1329840"/>
-            <wp:effectExtent l="0" t="0" r="6350" b="3810"/>
-            <wp:docPr id="66" name="圖片 66"/>
-            <wp:cNvGraphicFramePr>
-              <a:graphicFrameLocks xmlns:a="http://schemas.openxmlformats.org/drawingml/2006/main" noChangeAspect="1"/>
-            </wp:cNvGraphicFramePr>
-            <a:graphic xmlns:a="http://schemas.openxmlformats.org/drawingml/2006/main">
-              <a:graphicData uri="http://schemas.openxmlformats.org/drawingml/2006/picture">
-                <pic:pic xmlns:pic="http://schemas.openxmlformats.org/drawingml/2006/picture">
-                  <pic:nvPicPr>
-                    <pic:cNvPr id="0" name="Picture 1"/>
-                    <pic:cNvPicPr>
-                      <a:picLocks noChangeAspect="1" noChangeArrowheads="1"/>
-                    </pic:cNvPicPr>
-                  </pic:nvPicPr>
-                  <pic:blipFill>
-                    <a:blip r:embed="rId6" cstate="print">
-                      <a:extLst>
-                        <a:ext uri="{28A0092B-C50C-407E-A947-70E740481C1C}">
-                          <a14:useLocalDpi xmlns:a14="http://schemas.microsoft.com/office/drawing/2010/main" val="0"/>
-                        </a:ext>
-                      </a:extLst>
-                    </a:blip>
-                    <a:srcRect/>
-                    <a:stretch>
-                      <a:fillRect/>
-                    </a:stretch>
-                  </pic:blipFill>
-                  <pic:spPr bwMode="auto">
-                    <a:xfrm>
-                      <a:off x="0" y="0"/>
-                      <a:ext cx="1080000" cy="1329840"/>
-                    </a:xfrm>
-                    <a:prstGeom prst="rect">
-                      <a:avLst/>
-                    </a:prstGeom>
-                    <a:noFill/>
-                    <a:ln>
-                      <a:noFill/>
-                    </a:ln>
-                  </pic:spPr>
-                </pic:pic>
-              </a:graphicData>
-            </a:graphic>
-          </wp:inline>
-        </w:drawing>
-      </w:r>
-      <w:r>
-        <w:rPr>
-          <w:rFonts w:eastAsia="PMingLiU"/>
-          <w:lang w:eastAsia="zh-TW"/>
-        </w:rPr>
-        <w:t xml:space="preserve"> </w:t>
-      </w:r>
-    </w:p>
-    <w:p>
-      <w:pPr>
-        <w:rPr>
-          <w:rFonts w:eastAsia="PMingLiU"/>
-          <w:lang w:eastAsia="zh-TW"/>
-        </w:rPr>
-      </w:pPr>
-    </w:p>
-    <w:p>
-      <w:pPr>
-        <w:rPr>
-          <w:rFonts w:eastAsia="PMingLiU"/>
-          <w:lang w:eastAsia="zh-TW"/>
-        </w:rPr>
-      </w:pPr>
-      <w:r>
-        <w:rPr>
-          <w:noProof/>
-        </w:rPr>
-        <w:drawing>
-          <wp:inline distT="0" distB="0" distL="0" distR="0" wp14:anchorId="77846F14" wp14:editId="2EA6438F">
-            <wp:extent cx="1080000" cy="1329840"/>
-            <wp:effectExtent l="0" t="0" r="6350" b="3810"/>
-            <wp:docPr id="67" name="圖片 67"/>
-            <wp:cNvGraphicFramePr>
-              <a:graphicFrameLocks xmlns:a="http://schemas.openxmlformats.org/drawingml/2006/main" noChangeAspect="1"/>
-            </wp:cNvGraphicFramePr>
-            <a:graphic xmlns:a="http://schemas.openxmlformats.org/drawingml/2006/main">
-              <a:graphicData uri="http://schemas.openxmlformats.org/drawingml/2006/picture">
-                <pic:pic xmlns:pic="http://schemas.openxmlformats.org/drawingml/2006/picture">
-                  <pic:nvPicPr>
-                    <pic:cNvPr id="0" name="Picture 1"/>
-                    <pic:cNvPicPr>
-                      <a:picLocks noChangeAspect="1" noChangeArrowheads="1"/>
-                    </pic:cNvPicPr>
-                  </pic:nvPicPr>
-                  <pic:blipFill>
-                    <a:blip r:embed="rId6" cstate="print">
-                      <a:extLst>
-                        <a:ext uri="{28A0092B-C50C-407E-A947-70E740481C1C}">
-                          <a14:useLocalDpi xmlns:a14="http://schemas.microsoft.com/office/drawing/2010/main" val="0"/>
-                        </a:ext>
-                      </a:extLst>
-                    </a:blip>
-                    <a:srcRect/>
-                    <a:stretch>
-                      <a:fillRect/>
-                    </a:stretch>
-                  </pic:blipFill>
-                  <pic:spPr bwMode="auto">
-                    <a:xfrm>
-                      <a:off x="0" y="0"/>
-                      <a:ext cx="1080000" cy="1329840"/>
-                    </a:xfrm>
-                    <a:prstGeom prst="rect">
-                      <a:avLst/>
-                    </a:prstGeom>
-                    <a:noFill/>
-                    <a:ln>
-                      <a:noFill/>
-                    </a:ln>
-                  </pic:spPr>
-                </pic:pic>
-              </a:graphicData>
-            </a:graphic>
-          </wp:inline>
-        </w:drawing>
-      </w:r>
-      <w:r>
-        <w:rPr>
-          <w:rFonts w:eastAsia="PMingLiU"/>
-          <w:lang w:eastAsia="zh-TW"/>
-        </w:rPr>
-        <w:t xml:space="preserve">    </w:t>
-      </w:r>
-      <w:r>
-        <w:rPr>
-          <w:rFonts w:eastAsia="PMingLiU" w:hint="eastAsia"/>
-          <w:lang w:eastAsia="zh-TW"/>
-        </w:rPr>
-        <w:t xml:space="preserve"> </w:t>
-      </w:r>
-      <w:r>
-        <w:rPr>
-          <w:noProof/>
-        </w:rPr>
-        <w:drawing>
-          <wp:inline distT="0" distB="0" distL="0" distR="0" wp14:anchorId="3B7A9101" wp14:editId="681994D9">
-            <wp:extent cx="1080000" cy="1329840"/>
-            <wp:effectExtent l="0" t="0" r="6350" b="3810"/>
-            <wp:docPr id="68" name="圖片 68"/>
-            <wp:cNvGraphicFramePr>
-              <a:graphicFrameLocks xmlns:a="http://schemas.openxmlformats.org/drawingml/2006/main" noChangeAspect="1"/>
-            </wp:cNvGraphicFramePr>
-            <a:graphic xmlns:a="http://schemas.openxmlformats.org/drawingml/2006/main">
-              <a:graphicData uri="http://schemas.openxmlformats.org/drawingml/2006/picture">
-                <pic:pic xmlns:pic="http://schemas.openxmlformats.org/drawingml/2006/picture">
-                  <pic:nvPicPr>
-                    <pic:cNvPr id="0" name="Picture 1"/>
-                    <pic:cNvPicPr>
-                      <a:picLocks noChangeAspect="1" noChangeArrowheads="1"/>
-                    </pic:cNvPicPr>
-                  </pic:nvPicPr>
-                  <pic:blipFill>
-                    <a:blip r:embed="rId6" cstate="print">
-                      <a:extLst>
-                        <a:ext uri="{28A0092B-C50C-407E-A947-70E740481C1C}">
-                          <a14:useLocalDpi xmlns:a14="http://schemas.microsoft.com/office/drawing/2010/main" val="0"/>
-                        </a:ext>
-                      </a:extLst>
-                    </a:blip>
-                    <a:srcRect/>
-                    <a:stretch>
-                      <a:fillRect/>
-                    </a:stretch>
-                  </pic:blipFill>
-                  <pic:spPr bwMode="auto">
-                    <a:xfrm>
-                      <a:off x="0" y="0"/>
-                      <a:ext cx="1080000" cy="1329840"/>
-                    </a:xfrm>
-                    <a:prstGeom prst="rect">
-                      <a:avLst/>
-                    </a:prstGeom>
-                    <a:noFill/>
-                    <a:ln>
-                      <a:noFill/>
-                    </a:ln>
-                  </pic:spPr>
-                </pic:pic>
-              </a:graphicData>
-            </a:graphic>
-          </wp:inline>
-        </w:drawing>
-      </w:r>
-      <w:r>
-        <w:rPr>
-          <w:rFonts w:eastAsia="PMingLiU"/>
-          <w:lang w:eastAsia="zh-TW"/>
-        </w:rPr>
-        <w:t xml:space="preserve">     </w:t>
-      </w:r>
-      <w:r>
-        <w:rPr>
-          <w:noProof/>
-        </w:rPr>
-        <w:drawing>
-          <wp:inline distT="0" distB="0" distL="0" distR="0" wp14:anchorId="38703F98" wp14:editId="4544803D">
-            <wp:extent cx="1080000" cy="1329840"/>
-            <wp:effectExtent l="0" t="0" r="6350" b="3810"/>
-            <wp:docPr id="69" name="圖片 69"/>
-            <wp:cNvGraphicFramePr>
-              <a:graphicFrameLocks xmlns:a="http://schemas.openxmlformats.org/drawingml/2006/main" noChangeAspect="1"/>
-            </wp:cNvGraphicFramePr>
-            <a:graphic xmlns:a="http://schemas.openxmlformats.org/drawingml/2006/main">
-              <a:graphicData uri="http://schemas.openxmlformats.org/drawingml/2006/picture">
-                <pic:pic xmlns:pic="http://schemas.openxmlformats.org/drawingml/2006/picture">
-                  <pic:nvPicPr>
-                    <pic:cNvPr id="0" name="Picture 1"/>
-                    <pic:cNvPicPr>
-                      <a:picLocks noChangeAspect="1" noChangeArrowheads="1"/>
-                    </pic:cNvPicPr>
-                  </pic:nvPicPr>
-                  <pic:blipFill>
-                    <a:blip r:embed="rId6" cstate="print">
-                      <a:extLst>
-                        <a:ext uri="{28A0092B-C50C-407E-A947-70E740481C1C}">
-                          <a14:useLocalDpi xmlns:a14="http://schemas.microsoft.com/office/drawing/2010/main" val="0"/>
-                        </a:ext>
-                      </a:extLst>
-                    </a:blip>
-                    <a:srcRect/>
-                    <a:stretch>
-                      <a:fillRect/>
-                    </a:stretch>
-                  </pic:blipFill>
-                  <pic:spPr bwMode="auto">
-                    <a:xfrm>
-                      <a:off x="0" y="0"/>
-                      <a:ext cx="1080000" cy="1329840"/>
-                    </a:xfrm>
-                    <a:prstGeom prst="rect">
-                      <a:avLst/>
-                    </a:prstGeom>
-                    <a:noFill/>
-                    <a:ln>
-                      <a:noFill/>
-                    </a:ln>
-                  </pic:spPr>
-                </pic:pic>
-              </a:graphicData>
-            </a:graphic>
-          </wp:inline>
-        </w:drawing>
-      </w:r>
-      <w:r>
-        <w:rPr>
-          <w:rFonts w:eastAsia="PMingLiU"/>
-          <w:lang w:eastAsia="zh-TW"/>
-        </w:rPr>
-        <w:t xml:space="preserve">     </w:t>
-      </w:r>
-      <w:r>
-        <w:rPr>
-          <w:noProof/>
-        </w:rPr>
-        <w:drawing>
-          <wp:inline distT="0" distB="0" distL="0" distR="0" wp14:anchorId="6FF86BB7" wp14:editId="2849373B">
-            <wp:extent cx="1080000" cy="1329840"/>
-            <wp:effectExtent l="0" t="0" r="6350" b="3810"/>
-            <wp:docPr id="70" name="圖片 70"/>
-            <wp:cNvGraphicFramePr>
-              <a:graphicFrameLocks xmlns:a="http://schemas.openxmlformats.org/drawingml/2006/main" noChangeAspect="1"/>
-            </wp:cNvGraphicFramePr>
-            <a:graphic xmlns:a="http://schemas.openxmlformats.org/drawingml/2006/main">
-              <a:graphicData uri="http://schemas.openxmlformats.org/drawingml/2006/picture">
-                <pic:pic xmlns:pic="http://schemas.openxmlformats.org/drawingml/2006/picture">
-                  <pic:nvPicPr>
-                    <pic:cNvPr id="0" name="Picture 1"/>
-                    <pic:cNvPicPr>
-                      <a:picLocks noChangeAspect="1" noChangeArrowheads="1"/>
-                    </pic:cNvPicPr>
-                  </pic:nvPicPr>
-                  <pic:blipFill>
-                    <a:blip r:embed="rId6" cstate="print">
-                      <a:extLst>
-                        <a:ext uri="{28A0092B-C50C-407E-A947-70E740481C1C}">
-                          <a14:useLocalDpi xmlns:a14="http://schemas.microsoft.com/office/drawing/2010/main" val="0"/>
-                        </a:ext>
-                      </a:extLst>
-                    </a:blip>
-                    <a:srcRect/>
-                    <a:stretch>
-                      <a:fillRect/>
-                    </a:stretch>
-                  </pic:blipFill>
-                  <pic:spPr bwMode="auto">
-                    <a:xfrm>
-                      <a:off x="0" y="0"/>
-                      <a:ext cx="1080000" cy="1329840"/>
-                    </a:xfrm>
-                    <a:prstGeom prst="rect">
-                      <a:avLst/>
-                    </a:prstGeom>
-                    <a:noFill/>
-                    <a:ln>
-                      <a:noFill/>
-                    </a:ln>
-                  </pic:spPr>
-                </pic:pic>
-              </a:graphicData>
-            </a:graphic>
-          </wp:inline>
-        </w:drawing>
-      </w:r>
-      <w:r>
-        <w:rPr>
-          <w:rFonts w:eastAsia="PMingLiU"/>
-          <w:lang w:eastAsia="zh-TW"/>
-        </w:rPr>
-        <w:t xml:space="preserve">     </w:t>
-      </w:r>
-      <w:r>
-        <w:rPr>
-          <w:noProof/>
-        </w:rPr>
-        <w:drawing>
-          <wp:inline distT="0" distB="0" distL="0" distR="0" wp14:anchorId="1BD88DB4" wp14:editId="5DC0FFDD">
-            <wp:extent cx="1080000" cy="1329840"/>
-            <wp:effectExtent l="0" t="0" r="6350" b="3810"/>
-            <wp:docPr id="71" name="圖片 71"/>
-            <wp:cNvGraphicFramePr>
-              <a:graphicFrameLocks xmlns:a="http://schemas.openxmlformats.org/drawingml/2006/main" noChangeAspect="1"/>
-            </wp:cNvGraphicFramePr>
-            <a:graphic xmlns:a="http://schemas.openxmlformats.org/drawingml/2006/main">
-              <a:graphicData uri="http://schemas.openxmlformats.org/drawingml/2006/picture">
-                <pic:pic xmlns:pic="http://schemas.openxmlformats.org/drawingml/2006/picture">
-                  <pic:nvPicPr>
-                    <pic:cNvPr id="0" name="Picture 1"/>
-                    <pic:cNvPicPr>
-                      <a:picLocks noChangeAspect="1" noChangeArrowheads="1"/>
-                    </pic:cNvPicPr>
-                  </pic:nvPicPr>
-                  <pic:blipFill>
-                    <a:blip r:embed="rId6" cstate="print">
-                      <a:extLst>
-                        <a:ext uri="{28A0092B-C50C-407E-A947-70E740481C1C}">
-                          <a14:useLocalDpi xmlns:a14="http://schemas.microsoft.com/office/drawing/2010/main" val="0"/>
-                        </a:ext>
-                      </a:extLst>
-                    </a:blip>
-                    <a:srcRect/>
-                    <a:stretch>
-                      <a:fillRect/>
-                    </a:stretch>
-                  </pic:blipFill>
-                  <pic:spPr bwMode="auto">
-                    <a:xfrm>
-                      <a:off x="0" y="0"/>
-                      <a:ext cx="1080000" cy="1329840"/>
-                    </a:xfrm>
-                    <a:prstGeom prst="rect">
-                      <a:avLst/>
-                    </a:prstGeom>
-                    <a:noFill/>
-                    <a:ln>
-                      <a:noFill/>
-                    </a:ln>
-                  </pic:spPr>
-                </pic:pic>
-              </a:graphicData>
-            </a:graphic>
-          </wp:inline>
-        </w:drawing>
-      </w:r>
-      <w:r>
-        <w:rPr>
-          <w:rFonts w:eastAsia="PMingLiU"/>
-          <w:lang w:eastAsia="zh-TW"/>
-        </w:rPr>
-        <w:t xml:space="preserve"> </w:t>
-      </w:r>
-    </w:p>
-    <w:p>
-      <w:pPr>
-        <w:rPr>
-          <w:rFonts w:eastAsia="PMingLiU" w:hint="eastAsia"/>
-          <w:lang w:eastAsia="zh-TW"/>
-        </w:rPr>
-      </w:pPr>
-      <w:bookmarkStart w:id="0" w:name="_GoBack"/>
-      <w:bookmarkEnd w:id="0"/>
+          <w:rFonts w:eastAsia="PMingLiU" w:hint="eastAsia"/>
+          <w:lang w:eastAsia="zh-TW"/>
+        </w:rPr>
+        <w:t xml:space="preserve"> </w:t>
+      </w:r>
     </w:p>
     <w:sectPr>
       <w:pgSz w:w="11906" w:h="16838"/>
@@ -2131,6 +1901,7 @@
     <w:lsdException w:name="HTML Sample" w:semiHidden="1" w:unhideWhenUsed="1"/>
     <w:lsdException w:name="HTML Typewriter" w:semiHidden="1" w:unhideWhenUsed="1"/>
     <w:lsdException w:name="HTML Variable" w:semiHidden="1" w:unhideWhenUsed="1"/>
+    <w:lsdException w:name="Normal Table" w:semiHidden="1" w:unhideWhenUsed="1"/>
     <w:lsdException w:name="annotation subject" w:semiHidden="1" w:unhideWhenUsed="1"/>
     <w:lsdException w:name="No List" w:semiHidden="1" w:unhideWhenUsed="1"/>
     <w:lsdException w:name="Outline List 1" w:semiHidden="1" w:unhideWhenUsed="1"/>
@@ -2176,9 +1947,11 @@
     <w:lsdException w:name="Table Subtle 1" w:semiHidden="1" w:unhideWhenUsed="1"/>
     <w:lsdException w:name="Table Subtle 2" w:semiHidden="1" w:unhideWhenUsed="1"/>
     <w:lsdException w:name="Table Web 1" w:semiHidden="1" w:unhideWhenUsed="1"/>
+    <w:lsdException w:name="Table Web 2" w:semiHidden="1" w:unhideWhenUsed="1"/>
     <w:lsdException w:name="Table Web 3" w:semiHidden="1" w:unhideWhenUsed="1"/>
     <w:lsdException w:name="Balloon Text" w:semiHidden="1" w:unhideWhenUsed="1"/>
     <w:lsdException w:name="Table Grid" w:uiPriority="39"/>
+    <w:lsdException w:name="Table Theme" w:semiHidden="1" w:unhideWhenUsed="1"/>
     <w:lsdException w:name="Placeholder Text" w:semiHidden="1"/>
     <w:lsdException w:name="No Spacing" w:uiPriority="1" w:qFormat="1"/>
     <w:lsdException w:name="Light Shading" w:uiPriority="60"/>

</xml_diff>